<commit_message>
Convert documents to PDFs
</commit_message>
<xml_diff>
--- a/doc/Business Proposal.docx
+++ b/doc/Business Proposal.docx
@@ -12,7 +12,9 @@
         </w:rPr>
       </w:pPr>
       <w:bookmarkStart w:id="0" w:name="_xwcov3349l2a" w:colFirst="0" w:colLast="0"/>
+      <w:bookmarkStart w:id="1" w:name="_GoBack"/>
       <w:bookmarkEnd w:id="0"/>
+      <w:bookmarkEnd w:id="1"/>
       <w:r>
         <w:t>Business Proposal</w:t>
       </w:r>
@@ -28,8 +30,6 @@
       <w:r>
         <w:t>e</w:t>
       </w:r>
-      <w:bookmarkStart w:id="1" w:name="_GoBack"/>
-      <w:bookmarkEnd w:id="1"/>
       <w:r>
         <w:t>ner’s Exchange Mobile Application</w:t>
       </w:r>
@@ -2154,7 +2154,6 @@
           <w:szCs w:val="32"/>
           <w:lang w:val="en-US"/>
         </w:rPr>
-        <w:lastRenderedPageBreak/>
         <w:t>Customer Details &amp; Business</w:t>
       </w:r>
       <w:bookmarkEnd w:id="3"/>
@@ -2508,7 +2507,6 @@
           <w:szCs w:val="40"/>
           <w:lang w:val="en-US"/>
         </w:rPr>
-        <w:lastRenderedPageBreak/>
         <w:t>Solution Alternatives</w:t>
       </w:r>
       <w:bookmarkEnd w:id="6"/>
@@ -3575,7 +3573,6 @@
           <w:szCs w:val="32"/>
           <w:lang w:val="en-US"/>
         </w:rPr>
-        <w:lastRenderedPageBreak/>
         <w:t>RipeNear.Me</w:t>
       </w:r>
       <w:bookmarkEnd w:id="8"/>
@@ -28696,7 +28693,7 @@
       </w:pPr>
     </w:pPrDefault>
   </w:docDefaults>
-  <w:latentStyles w:defLockedState="0" w:defUIPriority="99" w:defSemiHidden="0" w:defUnhideWhenUsed="0" w:defQFormat="0" w:count="375">
+  <w:latentStyles w:defLockedState="0" w:defUIPriority="99" w:defSemiHidden="0" w:defUnhideWhenUsed="0" w:defQFormat="0" w:count="376">
     <w:lsdException w:name="Normal" w:uiPriority="0" w:qFormat="1"/>
     <w:lsdException w:name="heading 1" w:uiPriority="9" w:qFormat="1"/>
     <w:lsdException w:name="heading 2" w:semiHidden="1" w:uiPriority="9" w:unhideWhenUsed="1" w:qFormat="1"/>
@@ -28802,7 +28799,6 @@
     <w:lsdException w:name="HTML Sample" w:semiHidden="1" w:unhideWhenUsed="1"/>
     <w:lsdException w:name="HTML Typewriter" w:semiHidden="1" w:unhideWhenUsed="1"/>
     <w:lsdException w:name="HTML Variable" w:semiHidden="1" w:unhideWhenUsed="1"/>
-    <w:lsdException w:name="Normal Table" w:semiHidden="1" w:unhideWhenUsed="1"/>
     <w:lsdException w:name="annotation subject" w:semiHidden="1" w:unhideWhenUsed="1"/>
     <w:lsdException w:name="No List" w:semiHidden="1" w:unhideWhenUsed="1"/>
     <w:lsdException w:name="Outline List 1" w:semiHidden="1" w:unhideWhenUsed="1"/>
@@ -28849,10 +28845,8 @@
     <w:lsdException w:name="Table Subtle 2" w:semiHidden="1" w:unhideWhenUsed="1"/>
     <w:lsdException w:name="Table Web 1" w:semiHidden="1" w:unhideWhenUsed="1"/>
     <w:lsdException w:name="Table Web 2" w:semiHidden="1" w:unhideWhenUsed="1"/>
-    <w:lsdException w:name="Table Web 3" w:semiHidden="1" w:unhideWhenUsed="1"/>
     <w:lsdException w:name="Balloon Text" w:semiHidden="1" w:unhideWhenUsed="1"/>
     <w:lsdException w:name="Table Grid" w:uiPriority="39"/>
-    <w:lsdException w:name="Table Theme" w:semiHidden="1" w:unhideWhenUsed="1"/>
     <w:lsdException w:name="Placeholder Text" w:semiHidden="1"/>
     <w:lsdException w:name="No Spacing" w:uiPriority="1" w:qFormat="1"/>
     <w:lsdException w:name="Light Shading" w:uiPriority="60"/>
@@ -29072,6 +29066,7 @@
     <w:lsdException w:name="Smart Hyperlink" w:semiHidden="1" w:unhideWhenUsed="1"/>
     <w:lsdException w:name="Hashtag" w:semiHidden="1" w:unhideWhenUsed="1"/>
     <w:lsdException w:name="Unresolved Mention" w:semiHidden="1" w:unhideWhenUsed="1"/>
+    <w:lsdException w:name="Smart Link" w:semiHidden="1" w:unhideWhenUsed="1"/>
   </w:latentStyles>
   <w:style w:type="paragraph" w:default="1" w:styleId="Normal">
     <w:name w:val="Normal"/>
@@ -29731,7 +29726,7 @@
 </file>
 
 <file path=customXml/itemProps1.xml><?xml version="1.0" encoding="utf-8"?>
-<ds:datastoreItem xmlns:ds="http://schemas.openxmlformats.org/officeDocument/2006/customXml" ds:itemID="{2BA082CB-8A7F-4199-900C-29004313CAE8}">
+<ds:datastoreItem xmlns:ds="http://schemas.openxmlformats.org/officeDocument/2006/customXml" ds:itemID="{11939505-771C-4061-9249-ECE61AFD9136}">
   <ds:schemaRefs>
     <ds:schemaRef ds:uri="http://schemas.openxmlformats.org/officeDocument/2006/bibliography"/>
   </ds:schemaRefs>

</xml_diff>